<commit_message>
fixed grammar errors in work items and iteration 7
</commit_message>
<xml_diff>
--- a/documentation/IterationPlans/Sprint7.docx
+++ b/documentation/IterationPlans/Sprint7.docx
@@ -9,12 +9,14 @@
           <w:rFonts w:ascii="Times New Roman" w:hAnsi="Times New Roman"/>
         </w:rPr>
       </w:pPr>
+      <w:proofErr w:type="gramStart"/>
       <w:r>
         <w:rPr>
           <w:rFonts w:ascii="Times New Roman" w:hAnsi="Times New Roman"/>
         </w:rPr>
         <w:t>G.U.A.R.D.</w:t>
       </w:r>
+      <w:proofErr w:type="gramEnd"/>
     </w:p>
     <w:p>
       <w:pPr>
@@ -923,12 +925,21 @@
               <w:spacing w:line="240" w:lineRule="auto"/>
             </w:pPr>
             <w:hyperlink r:id="rId8">
+              <w:proofErr w:type="spellStart"/>
               <w:r>
                 <w:rPr>
                   <w:rStyle w:val="InternetLink"/>
                   <w:lang w:eastAsia="ja-JP"/>
                 </w:rPr>
-                <w:t>Trello Board</w:t>
+                <w:t>Trello</w:t>
+              </w:r>
+              <w:proofErr w:type="spellEnd"/>
+              <w:r>
+                <w:rPr>
+                  <w:rStyle w:val="InternetLink"/>
+                  <w:lang w:eastAsia="ja-JP"/>
+                </w:rPr>
+                <w:t xml:space="preserve"> Board</w:t>
               </w:r>
             </w:hyperlink>
           </w:p>
@@ -987,11 +998,19 @@
                 <w:lang w:eastAsia="ja-JP"/>
               </w:rPr>
             </w:pPr>
-            <w:r>
-              <w:rPr>
-                <w:lang w:eastAsia="ja-JP"/>
-              </w:rPr>
-              <w:t>Boyan Dai</w:t>
+            <w:proofErr w:type="spellStart"/>
+            <w:r>
+              <w:rPr>
+                <w:lang w:eastAsia="ja-JP"/>
+              </w:rPr>
+              <w:t>Boyan</w:t>
+            </w:r>
+            <w:proofErr w:type="spellEnd"/>
+            <w:r>
+              <w:rPr>
+                <w:lang w:eastAsia="ja-JP"/>
+              </w:rPr>
+              <w:t xml:space="preserve"> Dai</w:t>
             </w:r>
           </w:p>
         </w:tc>
@@ -1176,12 +1195,21 @@
               <w:spacing w:line="240" w:lineRule="auto"/>
             </w:pPr>
             <w:hyperlink r:id="rId9">
+              <w:proofErr w:type="spellStart"/>
               <w:r>
                 <w:rPr>
                   <w:rStyle w:val="InternetLink"/>
                   <w:lang w:eastAsia="ja-JP"/>
                 </w:rPr>
-                <w:t>Trello Board</w:t>
+                <w:t>Trello</w:t>
+              </w:r>
+              <w:proofErr w:type="spellEnd"/>
+              <w:r>
+                <w:rPr>
+                  <w:rStyle w:val="InternetLink"/>
+                  <w:lang w:eastAsia="ja-JP"/>
+                </w:rPr>
+                <w:t xml:space="preserve"> Board</w:t>
               </w:r>
             </w:hyperlink>
           </w:p>
@@ -1244,8 +1272,16 @@
               <w:rPr>
                 <w:lang w:eastAsia="ja-JP"/>
               </w:rPr>
-              <w:t>Erik Laurin</w:t>
-            </w:r>
+              <w:t xml:space="preserve">Erik </w:t>
+            </w:r>
+            <w:proofErr w:type="spellStart"/>
+            <w:r>
+              <w:rPr>
+                <w:lang w:eastAsia="ja-JP"/>
+              </w:rPr>
+              <w:t>Laurin</w:t>
+            </w:r>
+            <w:proofErr w:type="spellEnd"/>
           </w:p>
         </w:tc>
         <w:tc>
@@ -1435,12 +1471,21 @@
               <w:spacing w:line="240" w:lineRule="auto"/>
             </w:pPr>
             <w:hyperlink r:id="rId10">
+              <w:proofErr w:type="spellStart"/>
               <w:r>
                 <w:rPr>
                   <w:rStyle w:val="InternetLink"/>
                   <w:lang w:eastAsia="ja-JP"/>
                 </w:rPr>
-                <w:t>Trello Board</w:t>
+                <w:t>Trello</w:t>
+              </w:r>
+              <w:proofErr w:type="spellEnd"/>
+              <w:r>
+                <w:rPr>
+                  <w:rStyle w:val="InternetLink"/>
+                  <w:lang w:eastAsia="ja-JP"/>
+                </w:rPr>
+                <w:t xml:space="preserve"> Board</w:t>
               </w:r>
             </w:hyperlink>
           </w:p>
@@ -1503,8 +1548,72 @@
               <w:rPr>
                 <w:lang w:eastAsia="ja-JP"/>
               </w:rPr>
-              <w:t>Erik Laurin, Shaun McMurray, Joacim Eberlen, Justinas Stirbys</w:t>
-            </w:r>
+              <w:t xml:space="preserve">Erik </w:t>
+            </w:r>
+            <w:proofErr w:type="spellStart"/>
+            <w:r>
+              <w:rPr>
+                <w:lang w:eastAsia="ja-JP"/>
+              </w:rPr>
+              <w:t>Laurin</w:t>
+            </w:r>
+            <w:proofErr w:type="spellEnd"/>
+            <w:r>
+              <w:rPr>
+                <w:lang w:eastAsia="ja-JP"/>
+              </w:rPr>
+              <w:t xml:space="preserve">, Shaun McMurray, </w:t>
+            </w:r>
+            <w:proofErr w:type="spellStart"/>
+            <w:r>
+              <w:rPr>
+                <w:lang w:eastAsia="ja-JP"/>
+              </w:rPr>
+              <w:t>Joacim</w:t>
+            </w:r>
+            <w:proofErr w:type="spellEnd"/>
+            <w:r>
+              <w:rPr>
+                <w:lang w:eastAsia="ja-JP"/>
+              </w:rPr>
+              <w:t xml:space="preserve"> </w:t>
+            </w:r>
+            <w:proofErr w:type="spellStart"/>
+            <w:r>
+              <w:rPr>
+                <w:lang w:eastAsia="ja-JP"/>
+              </w:rPr>
+              <w:t>Eberlen</w:t>
+            </w:r>
+            <w:proofErr w:type="spellEnd"/>
+            <w:r>
+              <w:rPr>
+                <w:lang w:eastAsia="ja-JP"/>
+              </w:rPr>
+              <w:t xml:space="preserve">, </w:t>
+            </w:r>
+            <w:proofErr w:type="spellStart"/>
+            <w:r>
+              <w:rPr>
+                <w:lang w:eastAsia="ja-JP"/>
+              </w:rPr>
+              <w:t>Justinas</w:t>
+            </w:r>
+            <w:proofErr w:type="spellEnd"/>
+            <w:r>
+              <w:rPr>
+                <w:lang w:eastAsia="ja-JP"/>
+              </w:rPr>
+              <w:t xml:space="preserve"> </w:t>
+            </w:r>
+            <w:proofErr w:type="spellStart"/>
+            <w:r>
+              <w:rPr>
+                <w:lang w:eastAsia="ja-JP"/>
+              </w:rPr>
+              <w:t>Stirbys</w:t>
+            </w:r>
+            <w:proofErr w:type="spellEnd"/>
           </w:p>
         </w:tc>
         <w:tc>
@@ -1536,8 +1645,6 @@
               </w:rPr>
               <w:t>10</w:t>
             </w:r>
-            <w:bookmarkStart w:id="1" w:name="_GoBack"/>
-            <w:bookmarkEnd w:id="1"/>
             <w:r>
               <w:rPr>
                 <w:lang w:eastAsia="ja-JP"/>
@@ -1720,12 +1827,21 @@
               <w:spacing w:line="240" w:lineRule="auto"/>
             </w:pPr>
             <w:hyperlink r:id="rId11">
+              <w:proofErr w:type="spellStart"/>
               <w:r>
                 <w:rPr>
                   <w:rStyle w:val="InternetLink"/>
                   <w:lang w:eastAsia="ja-JP"/>
                 </w:rPr>
-                <w:t>Trello Board</w:t>
+                <w:t>Trello</w:t>
+              </w:r>
+              <w:proofErr w:type="spellEnd"/>
+              <w:r>
+                <w:rPr>
+                  <w:rStyle w:val="InternetLink"/>
+                  <w:lang w:eastAsia="ja-JP"/>
+                </w:rPr>
+                <w:t xml:space="preserve"> Board</w:t>
               </w:r>
             </w:hyperlink>
           </w:p>
@@ -1784,12 +1900,28 @@
                 <w:lang w:eastAsia="ja-JP"/>
               </w:rPr>
             </w:pPr>
-            <w:r>
-              <w:rPr>
-                <w:lang w:eastAsia="ja-JP"/>
-              </w:rPr>
-              <w:t>Joacim Eberlen</w:t>
-            </w:r>
+            <w:proofErr w:type="spellStart"/>
+            <w:r>
+              <w:rPr>
+                <w:lang w:eastAsia="ja-JP"/>
+              </w:rPr>
+              <w:t>Joacim</w:t>
+            </w:r>
+            <w:proofErr w:type="spellEnd"/>
+            <w:r>
+              <w:rPr>
+                <w:lang w:eastAsia="ja-JP"/>
+              </w:rPr>
+              <w:t xml:space="preserve"> </w:t>
+            </w:r>
+            <w:proofErr w:type="spellStart"/>
+            <w:r>
+              <w:rPr>
+                <w:lang w:eastAsia="ja-JP"/>
+              </w:rPr>
+              <w:t>Eberlen</w:t>
+            </w:r>
+            <w:proofErr w:type="spellEnd"/>
           </w:p>
         </w:tc>
         <w:tc>
@@ -1882,11 +2014,19 @@
                 <w:lang w:eastAsia="ja-JP"/>
               </w:rPr>
             </w:pPr>
-            <w:r>
-              <w:rPr>
-                <w:lang w:eastAsia="ja-JP"/>
-              </w:rPr>
-              <w:t>SmartCar function control</w:t>
+            <w:proofErr w:type="spellStart"/>
+            <w:r>
+              <w:rPr>
+                <w:lang w:eastAsia="ja-JP"/>
+              </w:rPr>
+              <w:t>SmartCar</w:t>
+            </w:r>
+            <w:proofErr w:type="spellEnd"/>
+            <w:r>
+              <w:rPr>
+                <w:lang w:eastAsia="ja-JP"/>
+              </w:rPr>
+              <w:t xml:space="preserve"> function control</w:t>
             </w:r>
           </w:p>
         </w:tc>
@@ -1973,12 +2113,21 @@
               <w:spacing w:line="240" w:lineRule="auto"/>
             </w:pPr>
             <w:hyperlink r:id="rId12">
+              <w:proofErr w:type="spellStart"/>
               <w:r>
                 <w:rPr>
                   <w:rStyle w:val="InternetLink"/>
                   <w:lang w:eastAsia="ja-JP"/>
                 </w:rPr>
-                <w:t>Trello Board</w:t>
+                <w:t>Trello</w:t>
+              </w:r>
+              <w:proofErr w:type="spellEnd"/>
+              <w:r>
+                <w:rPr>
+                  <w:rStyle w:val="InternetLink"/>
+                  <w:lang w:eastAsia="ja-JP"/>
+                </w:rPr>
+                <w:t xml:space="preserve"> Board</w:t>
               </w:r>
             </w:hyperlink>
           </w:p>
@@ -2037,12 +2186,28 @@
                 <w:lang w:eastAsia="ja-JP"/>
               </w:rPr>
             </w:pPr>
-            <w:r>
-              <w:rPr>
-                <w:lang w:eastAsia="ja-JP"/>
-              </w:rPr>
-              <w:t>Joacim Eberlen</w:t>
-            </w:r>
+            <w:proofErr w:type="spellStart"/>
+            <w:r>
+              <w:rPr>
+                <w:lang w:eastAsia="ja-JP"/>
+              </w:rPr>
+              <w:t>Joacim</w:t>
+            </w:r>
+            <w:proofErr w:type="spellEnd"/>
+            <w:r>
+              <w:rPr>
+                <w:lang w:eastAsia="ja-JP"/>
+              </w:rPr>
+              <w:t xml:space="preserve"> </w:t>
+            </w:r>
+            <w:proofErr w:type="spellStart"/>
+            <w:r>
+              <w:rPr>
+                <w:lang w:eastAsia="ja-JP"/>
+              </w:rPr>
+              <w:t>Eberlen</w:t>
+            </w:r>
+            <w:proofErr w:type="spellEnd"/>
           </w:p>
         </w:tc>
         <w:tc>
@@ -2232,12 +2397,21 @@
               <w:spacing w:line="240" w:lineRule="auto"/>
             </w:pPr>
             <w:hyperlink r:id="rId13">
+              <w:proofErr w:type="spellStart"/>
               <w:r>
                 <w:rPr>
                   <w:rStyle w:val="InternetLink"/>
                   <w:lang w:eastAsia="ja-JP"/>
                 </w:rPr>
-                <w:t>Trello Board</w:t>
+                <w:t>Trello</w:t>
+              </w:r>
+              <w:proofErr w:type="spellEnd"/>
+              <w:r>
+                <w:rPr>
+                  <w:rStyle w:val="InternetLink"/>
+                  <w:lang w:eastAsia="ja-JP"/>
+                </w:rPr>
+                <w:t xml:space="preserve"> Board</w:t>
               </w:r>
             </w:hyperlink>
           </w:p>
@@ -2300,8 +2474,44 @@
               <w:rPr>
                 <w:lang w:eastAsia="ja-JP"/>
               </w:rPr>
-              <w:t>Erik Laurin, Justinas Stirbys</w:t>
-            </w:r>
+              <w:t xml:space="preserve">Erik </w:t>
+            </w:r>
+            <w:proofErr w:type="spellStart"/>
+            <w:r>
+              <w:rPr>
+                <w:lang w:eastAsia="ja-JP"/>
+              </w:rPr>
+              <w:t>Laurin</w:t>
+            </w:r>
+            <w:proofErr w:type="spellEnd"/>
+            <w:r>
+              <w:rPr>
+                <w:lang w:eastAsia="ja-JP"/>
+              </w:rPr>
+              <w:t xml:space="preserve">, </w:t>
+            </w:r>
+            <w:proofErr w:type="spellStart"/>
+            <w:r>
+              <w:rPr>
+                <w:lang w:eastAsia="ja-JP"/>
+              </w:rPr>
+              <w:t>Justinas</w:t>
+            </w:r>
+            <w:proofErr w:type="spellEnd"/>
+            <w:r>
+              <w:rPr>
+                <w:lang w:eastAsia="ja-JP"/>
+              </w:rPr>
+              <w:t xml:space="preserve"> </w:t>
+            </w:r>
+            <w:proofErr w:type="spellStart"/>
+            <w:r>
+              <w:rPr>
+                <w:lang w:eastAsia="ja-JP"/>
+              </w:rPr>
+              <w:t>Stirbys</w:t>
+            </w:r>
+            <w:proofErr w:type="spellEnd"/>
           </w:p>
         </w:tc>
         <w:tc>
@@ -2503,11 +2713,19 @@
               <w:spacing w:line="240" w:lineRule="auto"/>
             </w:pPr>
             <w:hyperlink r:id="rId14" w:history="1">
+              <w:proofErr w:type="spellStart"/>
               <w:r>
                 <w:rPr>
                   <w:rStyle w:val="Hyperlink"/>
                 </w:rPr>
-                <w:t>Trello Board</w:t>
+                <w:t>Trello</w:t>
+              </w:r>
+              <w:proofErr w:type="spellEnd"/>
+              <w:r>
+                <w:rPr>
+                  <w:rStyle w:val="Hyperlink"/>
+                </w:rPr>
+                <w:t xml:space="preserve"> Board</w:t>
               </w:r>
             </w:hyperlink>
           </w:p>
@@ -2570,8 +2788,16 @@
               <w:rPr>
                 <w:lang w:eastAsia="ja-JP"/>
               </w:rPr>
-              <w:t>Gabriel Bulai</w:t>
-            </w:r>
+              <w:t xml:space="preserve">Gabriel </w:t>
+            </w:r>
+            <w:proofErr w:type="spellStart"/>
+            <w:r>
+              <w:rPr>
+                <w:lang w:eastAsia="ja-JP"/>
+              </w:rPr>
+              <w:t>Bulai</w:t>
+            </w:r>
+            <w:proofErr w:type="spellEnd"/>
           </w:p>
         </w:tc>
         <w:tc>
@@ -2749,11 +2975,19 @@
               <w:spacing w:line="240" w:lineRule="auto"/>
             </w:pPr>
             <w:hyperlink r:id="rId15" w:history="1">
+              <w:proofErr w:type="spellStart"/>
               <w:r>
                 <w:rPr>
                   <w:rStyle w:val="Hyperlink"/>
                 </w:rPr>
-                <w:t>Trello Board</w:t>
+                <w:t>Trello</w:t>
+              </w:r>
+              <w:proofErr w:type="spellEnd"/>
+              <w:r>
+                <w:rPr>
+                  <w:rStyle w:val="Hyperlink"/>
+                </w:rPr>
+                <w:t xml:space="preserve"> Board</w:t>
               </w:r>
             </w:hyperlink>
           </w:p>
@@ -2816,8 +3050,16 @@
               <w:rPr>
                 <w:lang w:eastAsia="ja-JP"/>
               </w:rPr>
-              <w:t>Gabriel Bulai</w:t>
-            </w:r>
+              <w:t xml:space="preserve">Gabriel </w:t>
+            </w:r>
+            <w:proofErr w:type="spellStart"/>
+            <w:r>
+              <w:rPr>
+                <w:lang w:eastAsia="ja-JP"/>
+              </w:rPr>
+              <w:t>Bulai</w:t>
+            </w:r>
+            <w:proofErr w:type="spellEnd"/>
           </w:p>
         </w:tc>
         <w:tc>
@@ -2904,11 +3146,19 @@
                 <w:lang w:eastAsia="ja-JP"/>
               </w:rPr>
             </w:pPr>
-            <w:r>
-              <w:rPr>
-                <w:lang w:eastAsia="ja-JP"/>
-              </w:rPr>
-              <w:t>LiDAR mapping</w:t>
+            <w:proofErr w:type="spellStart"/>
+            <w:r>
+              <w:rPr>
+                <w:lang w:eastAsia="ja-JP"/>
+              </w:rPr>
+              <w:t>LiDAR</w:t>
+            </w:r>
+            <w:proofErr w:type="spellEnd"/>
+            <w:r>
+              <w:rPr>
+                <w:lang w:eastAsia="ja-JP"/>
+              </w:rPr>
+              <w:t xml:space="preserve"> mapping</w:t>
             </w:r>
           </w:p>
         </w:tc>
@@ -2995,11 +3245,19 @@
               <w:spacing w:line="240" w:lineRule="auto"/>
             </w:pPr>
             <w:hyperlink r:id="rId16" w:history="1">
+              <w:proofErr w:type="spellStart"/>
               <w:r>
                 <w:rPr>
                   <w:rStyle w:val="Hyperlink"/>
                 </w:rPr>
-                <w:t>Trello Board</w:t>
+                <w:t>Trello</w:t>
+              </w:r>
+              <w:proofErr w:type="spellEnd"/>
+              <w:r>
+                <w:rPr>
+                  <w:rStyle w:val="Hyperlink"/>
+                </w:rPr>
+                <w:t xml:space="preserve"> Board</w:t>
               </w:r>
             </w:hyperlink>
           </w:p>
@@ -3087,7 +3345,7 @@
               <w:spacing w:line="240" w:lineRule="auto"/>
             </w:pPr>
             <w:r>
-              <w:t>20</w:t>
+              <w:t>25</w:t>
             </w:r>
           </w:p>
         </w:tc>
@@ -3241,11 +3499,19 @@
               <w:spacing w:line="240" w:lineRule="auto"/>
             </w:pPr>
             <w:hyperlink r:id="rId17" w:history="1">
+              <w:proofErr w:type="spellStart"/>
               <w:r>
                 <w:rPr>
                   <w:rStyle w:val="Hyperlink"/>
                 </w:rPr>
-                <w:t>Trello Board</w:t>
+                <w:t>Trello</w:t>
+              </w:r>
+              <w:proofErr w:type="spellEnd"/>
+              <w:r>
+                <w:rPr>
+                  <w:rStyle w:val="Hyperlink"/>
+                </w:rPr>
+                <w:t xml:space="preserve"> Board</w:t>
               </w:r>
             </w:hyperlink>
           </w:p>
@@ -3333,7 +3599,7 @@
               <w:spacing w:line="240" w:lineRule="auto"/>
             </w:pPr>
             <w:r>
-              <w:t>3</w:t>
+              <w:t>5</w:t>
             </w:r>
           </w:p>
         </w:tc>
@@ -3488,11 +3754,19 @@
               <w:spacing w:line="240" w:lineRule="auto"/>
             </w:pPr>
             <w:hyperlink r:id="rId18" w:history="1">
+              <w:proofErr w:type="spellStart"/>
               <w:r>
                 <w:rPr>
                   <w:rStyle w:val="Hyperlink"/>
                 </w:rPr>
-                <w:t>Trello Board</w:t>
+                <w:t>Trello</w:t>
+              </w:r>
+              <w:proofErr w:type="spellEnd"/>
+              <w:r>
+                <w:rPr>
+                  <w:rStyle w:val="Hyperlink"/>
+                </w:rPr>
+                <w:t xml:space="preserve"> Board</w:t>
               </w:r>
             </w:hyperlink>
           </w:p>
@@ -3555,8 +3829,16 @@
               <w:rPr>
                 <w:lang w:eastAsia="ja-JP"/>
               </w:rPr>
-              <w:t>Erik Laurin</w:t>
-            </w:r>
+              <w:t xml:space="preserve">Erik </w:t>
+            </w:r>
+            <w:proofErr w:type="spellStart"/>
+            <w:r>
+              <w:rPr>
+                <w:lang w:eastAsia="ja-JP"/>
+              </w:rPr>
+              <w:t>Laurin</w:t>
+            </w:r>
+            <w:proofErr w:type="spellEnd"/>
           </w:p>
         </w:tc>
         <w:tc>
@@ -3734,11 +4016,19 @@
               <w:spacing w:line="240" w:lineRule="auto"/>
             </w:pPr>
             <w:hyperlink r:id="rId19" w:history="1">
+              <w:proofErr w:type="spellStart"/>
               <w:r>
                 <w:rPr>
                   <w:rStyle w:val="Hyperlink"/>
                 </w:rPr>
-                <w:t>Trello Board</w:t>
+                <w:t>Trello</w:t>
+              </w:r>
+              <w:proofErr w:type="spellEnd"/>
+              <w:r>
+                <w:rPr>
+                  <w:rStyle w:val="Hyperlink"/>
+                </w:rPr>
+                <w:t xml:space="preserve"> Board</w:t>
               </w:r>
             </w:hyperlink>
           </w:p>
@@ -3797,12 +4087,28 @@
                 <w:lang w:eastAsia="ja-JP"/>
               </w:rPr>
             </w:pPr>
-            <w:r>
-              <w:rPr>
-                <w:lang w:eastAsia="ja-JP"/>
-              </w:rPr>
-              <w:t>Joacim Eberlen</w:t>
-            </w:r>
+            <w:proofErr w:type="spellStart"/>
+            <w:r>
+              <w:rPr>
+                <w:lang w:eastAsia="ja-JP"/>
+              </w:rPr>
+              <w:t>Joacim</w:t>
+            </w:r>
+            <w:proofErr w:type="spellEnd"/>
+            <w:r>
+              <w:rPr>
+                <w:lang w:eastAsia="ja-JP"/>
+              </w:rPr>
+              <w:t xml:space="preserve"> </w:t>
+            </w:r>
+            <w:proofErr w:type="spellStart"/>
+            <w:r>
+              <w:rPr>
+                <w:lang w:eastAsia="ja-JP"/>
+              </w:rPr>
+              <w:t>Eberlen</w:t>
+            </w:r>
+            <w:proofErr w:type="spellEnd"/>
           </w:p>
         </w:tc>
         <w:tc>
@@ -4063,9 +4369,11 @@
               <w:pStyle w:val="BodyText"/>
               <w:ind w:left="0"/>
             </w:pPr>
+            <w:proofErr w:type="spellStart"/>
             <w:r>
               <w:t>Deadlins</w:t>
             </w:r>
+            <w:proofErr w:type="spellEnd"/>
           </w:p>
         </w:tc>
         <w:tc>
@@ -4101,8 +4409,13 @@
               <w:ind w:left="0"/>
             </w:pPr>
             <w:r>
-              <w:t>Difficulty meeting the established dealines</w:t>
-            </w:r>
+              <w:t xml:space="preserve">Difficulty meeting the established </w:t>
+            </w:r>
+            <w:proofErr w:type="spellStart"/>
+            <w:r>
+              <w:t>dealines</w:t>
+            </w:r>
+            <w:proofErr w:type="spellEnd"/>
           </w:p>
         </w:tc>
       </w:tr>
@@ -4258,7 +4571,7 @@
               <w:rPr>
                 <w:iCs/>
               </w:rPr>
-              <w:t>Sprint 1</w:t>
+              <w:t>Sprint 7</w:t>
             </w:r>
           </w:p>
         </w:tc>
@@ -4312,7 +4625,21 @@
               <w:rPr>
                 <w:iCs/>
               </w:rPr>
-              <w:t>27.02.2017</w:t>
+              <w:t>22</w:t>
+            </w:r>
+            <w:bookmarkStart w:id="1" w:name="_GoBack"/>
+            <w:bookmarkEnd w:id="1"/>
+            <w:r>
+              <w:rPr>
+                <w:iCs/>
+              </w:rPr>
+              <w:t>.05</w:t>
+            </w:r>
+            <w:r>
+              <w:rPr>
+                <w:iCs/>
+              </w:rPr>
+              <w:t>.2017</w:t>
             </w:r>
           </w:p>
         </w:tc>
@@ -4366,25 +4693,173 @@
               <w:rPr>
                 <w:iCs/>
               </w:rPr>
-              <w:t>Michal Palka</w:t>
-            </w:r>
+              <w:t xml:space="preserve">Michal </w:t>
+            </w:r>
+            <w:proofErr w:type="spellStart"/>
             <w:r>
               <w:rPr>
                 <w:iCs/>
               </w:rPr>
-              <w:t>, Chiara Lucatello, Mayra Soliz, Axel G</w:t>
-            </w:r>
+              <w:t>Palka</w:t>
+            </w:r>
+            <w:proofErr w:type="spellEnd"/>
             <w:r>
               <w:rPr>
                 <w:iCs/>
               </w:rPr>
-              <w:t>ranli, Boyan Dai, Erik Laurin, G</w:t>
-            </w:r>
+              <w:t xml:space="preserve">, Chiara </w:t>
+            </w:r>
+            <w:proofErr w:type="spellStart"/>
             <w:r>
               <w:rPr>
                 <w:iCs/>
               </w:rPr>
-              <w:t>abriel Bulai, Joacim Eberlen, Justinas Stirbys, Shaun McMurray</w:t>
+              <w:t>Lucatello</w:t>
+            </w:r>
+            <w:proofErr w:type="spellEnd"/>
+            <w:r>
+              <w:rPr>
+                <w:iCs/>
+              </w:rPr>
+              <w:t xml:space="preserve">, Mayra </w:t>
+            </w:r>
+            <w:proofErr w:type="spellStart"/>
+            <w:r>
+              <w:rPr>
+                <w:iCs/>
+              </w:rPr>
+              <w:t>Soliz</w:t>
+            </w:r>
+            <w:proofErr w:type="spellEnd"/>
+            <w:r>
+              <w:rPr>
+                <w:iCs/>
+              </w:rPr>
+              <w:t xml:space="preserve">, Axel </w:t>
+            </w:r>
+            <w:proofErr w:type="spellStart"/>
+            <w:r>
+              <w:rPr>
+                <w:iCs/>
+              </w:rPr>
+              <w:t>G</w:t>
+            </w:r>
+            <w:r>
+              <w:rPr>
+                <w:iCs/>
+              </w:rPr>
+              <w:t>ranli</w:t>
+            </w:r>
+            <w:proofErr w:type="spellEnd"/>
+            <w:r>
+              <w:rPr>
+                <w:iCs/>
+              </w:rPr>
+              <w:t xml:space="preserve">, </w:t>
+            </w:r>
+            <w:proofErr w:type="spellStart"/>
+            <w:r>
+              <w:rPr>
+                <w:iCs/>
+              </w:rPr>
+              <w:t>Boyan</w:t>
+            </w:r>
+            <w:proofErr w:type="spellEnd"/>
+            <w:r>
+              <w:rPr>
+                <w:iCs/>
+              </w:rPr>
+              <w:t xml:space="preserve"> Dai, Erik </w:t>
+            </w:r>
+            <w:proofErr w:type="spellStart"/>
+            <w:r>
+              <w:rPr>
+                <w:iCs/>
+              </w:rPr>
+              <w:t>Laurin</w:t>
+            </w:r>
+            <w:proofErr w:type="spellEnd"/>
+            <w:r>
+              <w:rPr>
+                <w:iCs/>
+              </w:rPr>
+              <w:t>, G</w:t>
+            </w:r>
+            <w:r>
+              <w:rPr>
+                <w:iCs/>
+              </w:rPr>
+              <w:t xml:space="preserve">abriel </w:t>
+            </w:r>
+            <w:proofErr w:type="spellStart"/>
+            <w:r>
+              <w:rPr>
+                <w:iCs/>
+              </w:rPr>
+              <w:t>Bulai</w:t>
+            </w:r>
+            <w:proofErr w:type="spellEnd"/>
+            <w:r>
+              <w:rPr>
+                <w:iCs/>
+              </w:rPr>
+              <w:t xml:space="preserve">, </w:t>
+            </w:r>
+            <w:proofErr w:type="spellStart"/>
+            <w:r>
+              <w:rPr>
+                <w:iCs/>
+              </w:rPr>
+              <w:t>Joacim</w:t>
+            </w:r>
+            <w:proofErr w:type="spellEnd"/>
+            <w:r>
+              <w:rPr>
+                <w:iCs/>
+              </w:rPr>
+              <w:t xml:space="preserve"> </w:t>
+            </w:r>
+            <w:proofErr w:type="spellStart"/>
+            <w:r>
+              <w:rPr>
+                <w:iCs/>
+              </w:rPr>
+              <w:t>Eberlen</w:t>
+            </w:r>
+            <w:proofErr w:type="spellEnd"/>
+            <w:r>
+              <w:rPr>
+                <w:iCs/>
+              </w:rPr>
+              <w:t xml:space="preserve">, </w:t>
+            </w:r>
+            <w:proofErr w:type="spellStart"/>
+            <w:r>
+              <w:rPr>
+                <w:iCs/>
+              </w:rPr>
+              <w:t>Justinas</w:t>
+            </w:r>
+            <w:proofErr w:type="spellEnd"/>
+            <w:r>
+              <w:rPr>
+                <w:iCs/>
+              </w:rPr>
+              <w:t xml:space="preserve"> </w:t>
+            </w:r>
+            <w:proofErr w:type="spellStart"/>
+            <w:r>
+              <w:rPr>
+                <w:iCs/>
+              </w:rPr>
+              <w:t>Stirbys</w:t>
+            </w:r>
+            <w:proofErr w:type="spellEnd"/>
+            <w:r>
+              <w:rPr>
+                <w:iCs/>
+              </w:rPr>
+              <w:t>, Shaun McMurray</w:t>
             </w:r>
           </w:p>
         </w:tc>

</xml_diff>